<commit_message>
Entregas XV, XVI y XVII
</commit_message>
<xml_diff>
--- a/PrácticaXVI/InformePractica.docx
+++ b/PrácticaXVI/InformePractica.docx
@@ -1363,15 +1363,7 @@
               <w:sz w:val="22"/>
               <w:szCs w:val="22"/>
             </w:rPr>
-            <m:t>;</m:t>
-          </m:r>
-          <m:r>
-            <w:rPr>
-              <w:rFonts w:ascii="Cambria Math" w:hAnsi="Cambria Math"/>
-              <w:sz w:val="22"/>
-              <w:szCs w:val="22"/>
-            </w:rPr>
-            <m:t>Z</m:t>
+            <m:t>;Z</m:t>
           </m:r>
           <m:d>
             <m:dPr>
@@ -1880,15 +1872,7 @@
               <w:sz w:val="22"/>
               <w:szCs w:val="22"/>
             </w:rPr>
-            <m:t>=165</m:t>
-          </m:r>
-          <m:r>
-            <w:rPr>
-              <w:rFonts w:ascii="Cambria Math" w:hAnsi="Cambria Math"/>
-              <w:sz w:val="22"/>
-              <w:szCs w:val="22"/>
-            </w:rPr>
-            <m:t xml:space="preserve"> </m:t>
+            <m:t xml:space="preserve">=165 </m:t>
           </m:r>
         </m:oMath>
       </m:oMathPara>
@@ -1999,15 +1983,7 @@
             <w:sz w:val="22"/>
             <w:szCs w:val="22"/>
           </w:rPr>
-          <m:t>=0</m:t>
-        </m:r>
-        <m:r>
-          <w:rPr>
-            <w:rFonts w:ascii="Cambria Math" w:hAnsi="Cambria Math"/>
-            <w:sz w:val="22"/>
-            <w:szCs w:val="22"/>
-          </w:rPr>
-          <m:t>,</m:t>
+          <m:t>=0,</m:t>
         </m:r>
       </m:oMath>
       <w:r>
@@ -2235,15 +2211,7 @@
               <w:sz w:val="22"/>
               <w:szCs w:val="22"/>
             </w:rPr>
-            <m:t>=</m:t>
-          </m:r>
-          <m:r>
-            <w:rPr>
-              <w:rFonts w:ascii="Cambria Math" w:hAnsi="Cambria Math"/>
-              <w:sz w:val="22"/>
-              <w:szCs w:val="22"/>
-            </w:rPr>
-            <m:t xml:space="preserve"> </m:t>
+            <m:t xml:space="preserve">= </m:t>
           </m:r>
           <m:sSubSup>
             <m:sSubSupPr>
@@ -2424,23 +2392,7 @@
               <w:sz w:val="22"/>
               <w:szCs w:val="22"/>
             </w:rPr>
-            <m:t>=</m:t>
-          </m:r>
-          <m:r>
-            <w:rPr>
-              <w:rFonts w:ascii="Cambria Math" w:hAnsi="Cambria Math"/>
-              <w:sz w:val="22"/>
-              <w:szCs w:val="22"/>
-            </w:rPr>
-            <m:t>137.5</m:t>
-          </m:r>
-          <m:r>
-            <w:rPr>
-              <w:rFonts w:ascii="Cambria Math" w:hAnsi="Cambria Math"/>
-              <w:sz w:val="22"/>
-              <w:szCs w:val="22"/>
-            </w:rPr>
-            <m:t xml:space="preserve"> </m:t>
+            <m:t xml:space="preserve">=137.5 </m:t>
           </m:r>
         </m:oMath>
       </m:oMathPara>
@@ -3744,6 +3696,15 @@
           </wp:inline>
         </w:drawing>
       </w:r>
+    </w:p>
+    <w:p>
+      <w:pPr>
+        <w:jc w:val="both"/>
+        <w:rPr>
+          <w:sz w:val="22"/>
+          <w:szCs w:val="22"/>
+        </w:rPr>
+      </w:pPr>
     </w:p>
     <w:sectPr>
       <w:pgSz w:w="11906" w:h="16838"/>

</xml_diff>